<commit_message>
Functional prpgramming and junit notes added
</commit_message>
<xml_diff>
--- a/3. Java Collections.docx
+++ b/3. Java Collections.docx
@@ -25378,8 +25378,6 @@
         </w:rPr>
       </w:pPr>
       <w:bookmarkStart w:id="18" w:name="_Toc183876424"/>
-      <w:bookmarkStart w:id="19" w:name="_GoBack"/>
-      <w:bookmarkEnd w:id="19"/>
       <w:r>
         <w:rPr>
           <w:rFonts w:eastAsia="Times New Roman"/>
@@ -28587,7 +28585,7 @@
           <w:lang w:eastAsia="en-IN"/>
         </w:rPr>
       </w:pPr>
-      <w:bookmarkStart w:id="20" w:name="_Toc183876425"/>
+      <w:bookmarkStart w:id="19" w:name="_Toc183876425"/>
       <w:r>
         <w:rPr>
           <w:rFonts w:eastAsia="Times New Roman"/>
@@ -28619,7 +28617,7 @@
         </w:rPr>
         <w:t>Generics</w:t>
       </w:r>
-      <w:bookmarkEnd w:id="20"/>
+      <w:bookmarkEnd w:id="19"/>
     </w:p>
     <w:p>
       <w:pPr>
@@ -29735,7 +29733,15 @@
           <w:sz w:val="24"/>
           <w:u w:val="single"/>
         </w:rPr>
-        <w:t xml:space="preserve">No, generics work with reference types only. Only use wrapper classes (e.g., </w:t>
+        <w:t>G</w:t>
+      </w:r>
+      <w:r>
+        <w:rPr>
+          <w:b/>
+          <w:sz w:val="24"/>
+          <w:u w:val="single"/>
+        </w:rPr>
+        <w:t xml:space="preserve">enerics work with reference types only. Only use wrapper classes (e.g., </w:t>
       </w:r>
       <w:r>
         <w:rPr>
@@ -29786,7 +29792,21 @@
         <w:rPr>
           <w:sz w:val="24"/>
         </w:rPr>
-        <w:t xml:space="preserve">Now we see that all collections also had same condition, because the also use generics. That’s why we are able to create </w:t>
+        <w:t>Now we see that all collections also had same condition, because the</w:t>
+      </w:r>
+      <w:r>
+        <w:rPr>
+          <w:sz w:val="24"/>
+        </w:rPr>
+        <w:t>y</w:t>
+      </w:r>
+      <w:bookmarkStart w:id="20" w:name="_GoBack"/>
+      <w:bookmarkEnd w:id="20"/>
+      <w:r>
+        <w:rPr>
+          <w:sz w:val="24"/>
+        </w:rPr>
+        <w:t xml:space="preserve"> also use generics. That’s why we are able to create </w:t>
       </w:r>
       <w:proofErr w:type="spellStart"/>
       <w:r>
@@ -35012,7 +35032,7 @@
           <w:rPr>
             <w:noProof/>
           </w:rPr>
-          <w:t>18</w:t>
+          <w:t>21</w:t>
         </w:r>
         <w:r>
           <w:rPr>
@@ -38850,7 +38870,7 @@
 </file>
 
 <file path=customXml/itemProps1.xml><?xml version="1.0" encoding="utf-8"?>
-<ds:datastoreItem xmlns:ds="http://schemas.openxmlformats.org/officeDocument/2006/customXml" ds:itemID="{F29D40ED-81F8-4BB9-95E8-3B925D390077}">
+<ds:datastoreItem xmlns:ds="http://schemas.openxmlformats.org/officeDocument/2006/customXml" ds:itemID="{D1205C1E-B2BE-417D-9FA4-FDFC627F4C3C}">
   <ds:schemaRefs>
     <ds:schemaRef ds:uri="http://schemas.openxmlformats.org/officeDocument/2006/bibliography"/>
   </ds:schemaRefs>

</xml_diff>

<commit_message>
Changes in collections notes
</commit_message>
<xml_diff>
--- a/3. Java Collections.docx
+++ b/3. Java Collections.docx
@@ -2564,7 +2564,16 @@
                 <w:sz w:val="24"/>
                 <w:lang w:eastAsia="en-IN"/>
               </w:rPr>
-              <w:t>Dynamic array, random access, non-synchronized</w:t>
+              <w:t>Dynamic array</w:t>
+            </w:r>
+            <w:r>
+              <w:rPr>
+                <w:rFonts w:eastAsia="Times New Roman" w:cstheme="minorHAnsi"/>
+                <w:color w:val="000000"/>
+                <w:sz w:val="24"/>
+                <w:lang w:eastAsia="en-IN"/>
+              </w:rPr>
+              <w:t>, non-synchronized</w:t>
             </w:r>
           </w:p>
           <w:p>
@@ -5974,7 +5983,25 @@
                 <w:bdr w:val="single" w:sz="2" w:space="0" w:color="E3E3E3" w:frame="1"/>
                 <w:lang w:eastAsia="en-IN"/>
               </w:rPr>
-              <w:t xml:space="preserve"> remove(Object o)</w:t>
+              <w:t xml:space="preserve"> remove(</w:t>
+            </w:r>
+            <w:r>
+              <w:rPr>
+                <w:rFonts w:eastAsia="Times New Roman" w:cstheme="minorHAnsi"/>
+                <w:color w:val="0D0D0D"/>
+                <w:bdr w:val="single" w:sz="2" w:space="0" w:color="E3E3E3" w:frame="1"/>
+                <w:lang w:eastAsia="en-IN"/>
+              </w:rPr>
+              <w:t>index</w:t>
+            </w:r>
+            <w:r>
+              <w:rPr>
+                <w:rFonts w:eastAsia="Times New Roman" w:cstheme="minorHAnsi"/>
+                <w:color w:val="0D0D0D"/>
+                <w:bdr w:val="single" w:sz="2" w:space="0" w:color="E3E3E3" w:frame="1"/>
+                <w:lang w:eastAsia="en-IN"/>
+              </w:rPr>
+              <w:t>)</w:t>
             </w:r>
           </w:p>
         </w:tc>
@@ -9128,7 +9155,6 @@
                 <w:lang w:eastAsia="en-IN"/>
               </w:rPr>
             </w:pPr>
-            <w:bookmarkStart w:id="6" w:name="_GoBack"/>
             <w:r>
               <w:rPr>
                 <w:rFonts w:eastAsia="Times New Roman" w:cs="Courier New"/>
@@ -9963,7 +9989,6 @@
         </w:rPr>
       </w:pPr>
     </w:p>
-    <w:bookmarkEnd w:id="6"/>
     <w:p>
       <w:pPr>
         <w:spacing w:after="0" w:line="240" w:lineRule="auto"/>
@@ -9984,7 +10009,7 @@
           <w:szCs w:val="32"/>
         </w:rPr>
       </w:pPr>
-      <w:bookmarkStart w:id="7" w:name="_Toc183876412"/>
+      <w:bookmarkStart w:id="6" w:name="_Toc183876412"/>
       <w:r>
         <w:rPr>
           <w:rFonts w:asciiTheme="majorHAnsi" w:hAnsiTheme="majorHAnsi" w:cstheme="majorHAnsi"/>
@@ -10004,7 +10029,7 @@
         </w:rPr>
         <w:t>ArrayList</w:t>
       </w:r>
-      <w:bookmarkEnd w:id="7"/>
+      <w:bookmarkEnd w:id="6"/>
       <w:proofErr w:type="spellEnd"/>
     </w:p>
     <w:p>
@@ -11530,7 +11555,7 @@
           <w:szCs w:val="32"/>
         </w:rPr>
       </w:pPr>
-      <w:bookmarkStart w:id="8" w:name="_Toc183876413"/>
+      <w:bookmarkStart w:id="7" w:name="_Toc183876413"/>
       <w:r>
         <w:rPr>
           <w:rFonts w:asciiTheme="majorHAnsi" w:hAnsiTheme="majorHAnsi" w:cstheme="majorHAnsi"/>
@@ -11550,7 +11575,7 @@
         </w:rPr>
         <w:t>Stack</w:t>
       </w:r>
-      <w:bookmarkEnd w:id="8"/>
+      <w:bookmarkEnd w:id="7"/>
     </w:p>
     <w:p>
       <w:pPr>
@@ -12497,7 +12522,7 @@
           <w:lang w:eastAsia="en-IN"/>
         </w:rPr>
       </w:pPr>
-      <w:bookmarkStart w:id="9" w:name="_Toc183876414"/>
+      <w:bookmarkStart w:id="8" w:name="_Toc183876414"/>
       <w:r>
         <w:rPr>
           <w:rFonts w:eastAsia="Times New Roman"/>
@@ -12539,7 +12564,7 @@
         </w:rPr>
         <w:t xml:space="preserve"> Interface and its Implementations</w:t>
       </w:r>
-      <w:bookmarkEnd w:id="9"/>
+      <w:bookmarkEnd w:id="8"/>
     </w:p>
     <w:p>
       <w:pPr>
@@ -15025,7 +15050,7 @@
           <w:szCs w:val="32"/>
         </w:rPr>
       </w:pPr>
-      <w:bookmarkStart w:id="10" w:name="_Toc183876415"/>
+      <w:bookmarkStart w:id="9" w:name="_Toc183876415"/>
       <w:r>
         <w:rPr>
           <w:rFonts w:asciiTheme="majorHAnsi" w:hAnsiTheme="majorHAnsi" w:cstheme="majorHAnsi"/>
@@ -15046,7 +15071,7 @@
         </w:rPr>
         <w:t>HashSet</w:t>
       </w:r>
-      <w:bookmarkEnd w:id="10"/>
+      <w:bookmarkEnd w:id="9"/>
       <w:proofErr w:type="spellEnd"/>
     </w:p>
     <w:p>
@@ -15192,7 +15217,16 @@
           <w:sz w:val="24"/>
         </w:rPr>
         <w:br/>
-        <w:t xml:space="preserve">        Set&lt;String&gt; set =  </w:t>
+        <w:t xml:space="preserve">        </w:t>
+      </w:r>
+      <w:bookmarkStart w:id="10" w:name="_GoBack"/>
+      <w:r>
+        <w:rPr>
+          <w:rFonts w:asciiTheme="minorHAnsi" w:hAnsiTheme="minorHAnsi"/>
+          <w:color w:val="BCBEC4"/>
+          <w:sz w:val="24"/>
+        </w:rPr>
+        <w:t xml:space="preserve">Set&lt;String&gt; set =  </w:t>
       </w:r>
       <w:r>
         <w:rPr>
@@ -15202,6 +15236,7 @@
         </w:rPr>
         <w:t xml:space="preserve">new </w:t>
       </w:r>
+      <w:bookmarkEnd w:id="10"/>
       <w:proofErr w:type="spellStart"/>
       <w:r>
         <w:rPr>
@@ -28684,6 +28719,7 @@
           <w:b/>
           <w:color w:val="1F4E79" w:themeColor="accent5" w:themeShade="80"/>
           <w:sz w:val="40"/>
+          <w:vertAlign w:val="subscript"/>
           <w:lang w:eastAsia="en-IN"/>
         </w:rPr>
       </w:pPr>
@@ -32808,7 +32844,70 @@
           <w:sz w:val="24"/>
           <w:lang w:eastAsia="en-IN"/>
         </w:rPr>
-        <w:t>Wildcards (?) in generics represent an unknown type. They allow flexibility when working with parameterized types.</w:t>
+        <w:t xml:space="preserve">Wildcards (?) in generics represent an unknown type. They allow flexibility when working with </w:t>
+      </w:r>
+      <w:r>
+        <w:rPr>
+          <w:sz w:val="24"/>
+          <w:lang w:eastAsia="en-IN"/>
+        </w:rPr>
+        <w:t>parameterized types.</w:t>
+      </w:r>
+    </w:p>
+    <w:p>
+      <w:pPr>
+        <w:pStyle w:val="ListParagraph"/>
+        <w:numPr>
+          <w:ilvl w:val="0"/>
+          <w:numId w:val="26"/>
+        </w:numPr>
+        <w:rPr>
+          <w:sz w:val="24"/>
+          <w:lang w:eastAsia="en-IN"/>
+        </w:rPr>
+      </w:pPr>
+      <w:r>
+        <w:rPr>
+          <w:b/>
+          <w:sz w:val="24"/>
+          <w:lang w:eastAsia="en-IN"/>
+        </w:rPr>
+        <w:t>Generics (&lt;T&gt;)</w:t>
+      </w:r>
+      <w:r>
+        <w:rPr>
+          <w:sz w:val="24"/>
+          <w:lang w:eastAsia="en-IN"/>
+        </w:rPr>
+        <w:t xml:space="preserve"> → Used in class definitions and methods to enforce type safety.</w:t>
+      </w:r>
+    </w:p>
+    <w:p>
+      <w:pPr>
+        <w:pStyle w:val="ListParagraph"/>
+        <w:numPr>
+          <w:ilvl w:val="0"/>
+          <w:numId w:val="26"/>
+        </w:numPr>
+        <w:rPr>
+          <w:sz w:val="24"/>
+          <w:lang w:eastAsia="en-IN"/>
+        </w:rPr>
+      </w:pPr>
+      <w:r>
+        <w:rPr>
+          <w:b/>
+          <w:sz w:val="24"/>
+          <w:lang w:eastAsia="en-IN"/>
+        </w:rPr>
+        <w:t>Wildcards (?)</w:t>
+      </w:r>
+      <w:r>
+        <w:rPr>
+          <w:sz w:val="24"/>
+          <w:lang w:eastAsia="en-IN"/>
+        </w:rPr>
+        <w:t xml:space="preserve"> → Used in method parameters when the type is unknown or needs flexibility</w:t>
       </w:r>
     </w:p>
     <w:p>
@@ -33493,8 +33592,605 @@
         </w:rPr>
       </w:pPr>
     </w:p>
-    <w:p>
-      <w:pPr>
+    <w:tbl>
+      <w:tblPr>
+        <w:tblW w:w="0" w:type="auto"/>
+        <w:tblCellSpacing w:w="15" w:type="dxa"/>
+        <w:tblBorders>
+          <w:top w:val="single" w:sz="4" w:space="0" w:color="auto"/>
+          <w:left w:val="single" w:sz="4" w:space="0" w:color="auto"/>
+          <w:bottom w:val="single" w:sz="4" w:space="0" w:color="auto"/>
+          <w:right w:val="single" w:sz="4" w:space="0" w:color="auto"/>
+          <w:insideH w:val="single" w:sz="4" w:space="0" w:color="auto"/>
+          <w:insideV w:val="single" w:sz="4" w:space="0" w:color="auto"/>
+        </w:tblBorders>
+        <w:tblCellMar>
+          <w:top w:w="15" w:type="dxa"/>
+          <w:left w:w="15" w:type="dxa"/>
+          <w:bottom w:w="15" w:type="dxa"/>
+          <w:right w:w="15" w:type="dxa"/>
+        </w:tblCellMar>
+        <w:tblLook w:val="04A0" w:firstRow="1" w:lastRow="0" w:firstColumn="1" w:lastColumn="0" w:noHBand="0" w:noVBand="1"/>
+      </w:tblPr>
+      <w:tblGrid>
+        <w:gridCol w:w="6732"/>
+        <w:gridCol w:w="1880"/>
+        <w:gridCol w:w="1844"/>
+      </w:tblGrid>
+      <w:tr>
+        <w:trPr>
+          <w:tblHeader/>
+          <w:tblCellSpacing w:w="15" w:type="dxa"/>
+        </w:trPr>
+        <w:tc>
+          <w:tcPr>
+            <w:tcW w:w="0" w:type="auto"/>
+            <w:vAlign w:val="center"/>
+            <w:hideMark/>
+          </w:tcPr>
+          <w:p>
+            <w:pPr>
+              <w:spacing w:after="0" w:line="240" w:lineRule="auto"/>
+              <w:jc w:val="center"/>
+              <w:rPr>
+                <w:rFonts w:ascii="Times New Roman" w:eastAsia="Times New Roman" w:hAnsi="Times New Roman" w:cs="Times New Roman"/>
+                <w:b/>
+                <w:bCs/>
+                <w:sz w:val="24"/>
+                <w:szCs w:val="24"/>
+                <w:lang w:eastAsia="en-IN"/>
+              </w:rPr>
+            </w:pPr>
+            <w:r>
+              <w:rPr>
+                <w:rFonts w:ascii="Times New Roman" w:eastAsia="Times New Roman" w:hAnsi="Times New Roman" w:cs="Times New Roman"/>
+                <w:b/>
+                <w:bCs/>
+                <w:sz w:val="24"/>
+                <w:szCs w:val="24"/>
+                <w:lang w:eastAsia="en-IN"/>
+              </w:rPr>
+              <w:t>Scenario</w:t>
+            </w:r>
+          </w:p>
+        </w:tc>
+        <w:tc>
+          <w:tcPr>
+            <w:tcW w:w="0" w:type="auto"/>
+            <w:vAlign w:val="center"/>
+            <w:hideMark/>
+          </w:tcPr>
+          <w:p>
+            <w:pPr>
+              <w:spacing w:after="0" w:line="240" w:lineRule="auto"/>
+              <w:jc w:val="center"/>
+              <w:rPr>
+                <w:rFonts w:ascii="Times New Roman" w:eastAsia="Times New Roman" w:hAnsi="Times New Roman" w:cs="Times New Roman"/>
+                <w:b/>
+                <w:bCs/>
+                <w:sz w:val="24"/>
+                <w:szCs w:val="24"/>
+                <w:lang w:eastAsia="en-IN"/>
+              </w:rPr>
+            </w:pPr>
+            <w:r>
+              <w:rPr>
+                <w:rFonts w:ascii="Times New Roman" w:eastAsia="Times New Roman" w:hAnsi="Times New Roman" w:cs="Times New Roman"/>
+                <w:b/>
+                <w:bCs/>
+                <w:sz w:val="24"/>
+                <w:szCs w:val="24"/>
+                <w:lang w:eastAsia="en-IN"/>
+              </w:rPr>
+              <w:t>Use Generics (</w:t>
+            </w:r>
+            <w:r>
+              <w:rPr>
+                <w:rFonts w:ascii="Courier New" w:eastAsia="Times New Roman" w:hAnsi="Courier New" w:cs="Courier New"/>
+                <w:b/>
+                <w:bCs/>
+                <w:sz w:val="20"/>
+                <w:szCs w:val="20"/>
+                <w:lang w:eastAsia="en-IN"/>
+              </w:rPr>
+              <w:t>&lt;T&gt;</w:t>
+            </w:r>
+            <w:r>
+              <w:rPr>
+                <w:rFonts w:ascii="Times New Roman" w:eastAsia="Times New Roman" w:hAnsi="Times New Roman" w:cs="Times New Roman"/>
+                <w:b/>
+                <w:bCs/>
+                <w:sz w:val="24"/>
+                <w:szCs w:val="24"/>
+                <w:lang w:eastAsia="en-IN"/>
+              </w:rPr>
+              <w:t>)</w:t>
+            </w:r>
+          </w:p>
+        </w:tc>
+        <w:tc>
+          <w:tcPr>
+            <w:tcW w:w="0" w:type="auto"/>
+            <w:vAlign w:val="center"/>
+            <w:hideMark/>
+          </w:tcPr>
+          <w:p>
+            <w:pPr>
+              <w:spacing w:after="0" w:line="240" w:lineRule="auto"/>
+              <w:jc w:val="center"/>
+              <w:rPr>
+                <w:rFonts w:ascii="Times New Roman" w:eastAsia="Times New Roman" w:hAnsi="Times New Roman" w:cs="Times New Roman"/>
+                <w:b/>
+                <w:bCs/>
+                <w:sz w:val="24"/>
+                <w:szCs w:val="24"/>
+                <w:lang w:eastAsia="en-IN"/>
+              </w:rPr>
+            </w:pPr>
+            <w:r>
+              <w:rPr>
+                <w:rFonts w:ascii="Times New Roman" w:eastAsia="Times New Roman" w:hAnsi="Times New Roman" w:cs="Times New Roman"/>
+                <w:b/>
+                <w:bCs/>
+                <w:sz w:val="24"/>
+                <w:szCs w:val="24"/>
+                <w:lang w:eastAsia="en-IN"/>
+              </w:rPr>
+              <w:t>Use Wildcards (</w:t>
+            </w:r>
+            <w:r>
+              <w:rPr>
+                <w:rFonts w:ascii="Courier New" w:eastAsia="Times New Roman" w:hAnsi="Courier New" w:cs="Courier New"/>
+                <w:b/>
+                <w:bCs/>
+                <w:sz w:val="20"/>
+                <w:szCs w:val="20"/>
+                <w:lang w:eastAsia="en-IN"/>
+              </w:rPr>
+              <w:t>?</w:t>
+            </w:r>
+            <w:r>
+              <w:rPr>
+                <w:rFonts w:ascii="Times New Roman" w:eastAsia="Times New Roman" w:hAnsi="Times New Roman" w:cs="Times New Roman"/>
+                <w:b/>
+                <w:bCs/>
+                <w:sz w:val="24"/>
+                <w:szCs w:val="24"/>
+                <w:lang w:eastAsia="en-IN"/>
+              </w:rPr>
+              <w:t>)</w:t>
+            </w:r>
+          </w:p>
+        </w:tc>
+      </w:tr>
+      <w:tr>
+        <w:trPr>
+          <w:tblCellSpacing w:w="15" w:type="dxa"/>
+        </w:trPr>
+        <w:tc>
+          <w:tcPr>
+            <w:tcW w:w="0" w:type="auto"/>
+            <w:vAlign w:val="center"/>
+            <w:hideMark/>
+          </w:tcPr>
+          <w:p>
+            <w:pPr>
+              <w:spacing w:after="0" w:line="240" w:lineRule="auto"/>
+              <w:rPr>
+                <w:rFonts w:ascii="Times New Roman" w:eastAsia="Times New Roman" w:hAnsi="Times New Roman" w:cs="Times New Roman"/>
+                <w:sz w:val="24"/>
+                <w:szCs w:val="24"/>
+                <w:lang w:eastAsia="en-IN"/>
+              </w:rPr>
+            </w:pPr>
+            <w:r>
+              <w:rPr>
+                <w:rFonts w:ascii="Times New Roman" w:eastAsia="Times New Roman" w:hAnsi="Times New Roman" w:cs="Times New Roman"/>
+                <w:sz w:val="24"/>
+                <w:szCs w:val="24"/>
+                <w:lang w:eastAsia="en-IN"/>
+              </w:rPr>
+              <w:t>You need a class that stores a specific type safely</w:t>
+            </w:r>
+          </w:p>
+        </w:tc>
+        <w:tc>
+          <w:tcPr>
+            <w:tcW w:w="0" w:type="auto"/>
+            <w:vAlign w:val="center"/>
+            <w:hideMark/>
+          </w:tcPr>
+          <w:p>
+            <w:pPr>
+              <w:spacing w:after="0" w:line="240" w:lineRule="auto"/>
+              <w:rPr>
+                <w:rFonts w:ascii="Times New Roman" w:eastAsia="Times New Roman" w:hAnsi="Times New Roman" w:cs="Times New Roman"/>
+                <w:sz w:val="24"/>
+                <w:szCs w:val="24"/>
+                <w:lang w:eastAsia="en-IN"/>
+              </w:rPr>
+            </w:pPr>
+            <w:r>
+              <w:rPr>
+                <w:rFonts w:ascii="Segoe UI Symbol" w:eastAsia="Times New Roman" w:hAnsi="Segoe UI Symbol" w:cs="Segoe UI Symbol"/>
+                <w:sz w:val="24"/>
+                <w:szCs w:val="24"/>
+                <w:lang w:eastAsia="en-IN"/>
+              </w:rPr>
+              <w:t>✅</w:t>
+            </w:r>
+            <w:r>
+              <w:rPr>
+                <w:rFonts w:ascii="Times New Roman" w:eastAsia="Times New Roman" w:hAnsi="Times New Roman" w:cs="Times New Roman"/>
+                <w:sz w:val="24"/>
+                <w:szCs w:val="24"/>
+                <w:lang w:eastAsia="en-IN"/>
+              </w:rPr>
+              <w:t xml:space="preserve"> Yes</w:t>
+            </w:r>
+          </w:p>
+        </w:tc>
+        <w:tc>
+          <w:tcPr>
+            <w:tcW w:w="0" w:type="auto"/>
+            <w:vAlign w:val="center"/>
+            <w:hideMark/>
+          </w:tcPr>
+          <w:p>
+            <w:pPr>
+              <w:spacing w:after="0" w:line="240" w:lineRule="auto"/>
+              <w:rPr>
+                <w:rFonts w:ascii="Times New Roman" w:eastAsia="Times New Roman" w:hAnsi="Times New Roman" w:cs="Times New Roman"/>
+                <w:sz w:val="24"/>
+                <w:szCs w:val="24"/>
+                <w:lang w:eastAsia="en-IN"/>
+              </w:rPr>
+            </w:pPr>
+            <w:r>
+              <w:rPr>
+                <w:rFonts w:ascii="Segoe UI Symbol" w:eastAsia="Times New Roman" w:hAnsi="Segoe UI Symbol" w:cs="Segoe UI Symbol"/>
+                <w:sz w:val="24"/>
+                <w:szCs w:val="24"/>
+                <w:lang w:eastAsia="en-IN"/>
+              </w:rPr>
+              <w:t>❌</w:t>
+            </w:r>
+            <w:r>
+              <w:rPr>
+                <w:rFonts w:ascii="Times New Roman" w:eastAsia="Times New Roman" w:hAnsi="Times New Roman" w:cs="Times New Roman"/>
+                <w:sz w:val="24"/>
+                <w:szCs w:val="24"/>
+                <w:lang w:eastAsia="en-IN"/>
+              </w:rPr>
+              <w:t xml:space="preserve"> No</w:t>
+            </w:r>
+          </w:p>
+        </w:tc>
+      </w:tr>
+      <w:tr>
+        <w:trPr>
+          <w:tblCellSpacing w:w="15" w:type="dxa"/>
+        </w:trPr>
+        <w:tc>
+          <w:tcPr>
+            <w:tcW w:w="0" w:type="auto"/>
+            <w:vAlign w:val="center"/>
+            <w:hideMark/>
+          </w:tcPr>
+          <w:p>
+            <w:pPr>
+              <w:spacing w:after="0" w:line="240" w:lineRule="auto"/>
+              <w:rPr>
+                <w:rFonts w:ascii="Times New Roman" w:eastAsia="Times New Roman" w:hAnsi="Times New Roman" w:cs="Times New Roman"/>
+                <w:sz w:val="24"/>
+                <w:szCs w:val="24"/>
+                <w:lang w:eastAsia="en-IN"/>
+              </w:rPr>
+            </w:pPr>
+            <w:r>
+              <w:rPr>
+                <w:rFonts w:ascii="Times New Roman" w:eastAsia="Times New Roman" w:hAnsi="Times New Roman" w:cs="Times New Roman"/>
+                <w:sz w:val="24"/>
+                <w:szCs w:val="24"/>
+                <w:lang w:eastAsia="en-IN"/>
+              </w:rPr>
+              <w:t>You need a method that works with different types</w:t>
+            </w:r>
+          </w:p>
+        </w:tc>
+        <w:tc>
+          <w:tcPr>
+            <w:tcW w:w="0" w:type="auto"/>
+            <w:vAlign w:val="center"/>
+            <w:hideMark/>
+          </w:tcPr>
+          <w:p>
+            <w:pPr>
+              <w:spacing w:after="0" w:line="240" w:lineRule="auto"/>
+              <w:rPr>
+                <w:rFonts w:ascii="Times New Roman" w:eastAsia="Times New Roman" w:hAnsi="Times New Roman" w:cs="Times New Roman"/>
+                <w:sz w:val="24"/>
+                <w:szCs w:val="24"/>
+                <w:lang w:eastAsia="en-IN"/>
+              </w:rPr>
+            </w:pPr>
+            <w:r>
+              <w:rPr>
+                <w:rFonts w:ascii="Segoe UI Symbol" w:eastAsia="Times New Roman" w:hAnsi="Segoe UI Symbol" w:cs="Segoe UI Symbol"/>
+                <w:sz w:val="24"/>
+                <w:szCs w:val="24"/>
+                <w:lang w:eastAsia="en-IN"/>
+              </w:rPr>
+              <w:t>✅</w:t>
+            </w:r>
+            <w:r>
+              <w:rPr>
+                <w:rFonts w:ascii="Times New Roman" w:eastAsia="Times New Roman" w:hAnsi="Times New Roman" w:cs="Times New Roman"/>
+                <w:sz w:val="24"/>
+                <w:szCs w:val="24"/>
+                <w:lang w:eastAsia="en-IN"/>
+              </w:rPr>
+              <w:t xml:space="preserve"> Yes</w:t>
+            </w:r>
+          </w:p>
+        </w:tc>
+        <w:tc>
+          <w:tcPr>
+            <w:tcW w:w="0" w:type="auto"/>
+            <w:vAlign w:val="center"/>
+            <w:hideMark/>
+          </w:tcPr>
+          <w:p>
+            <w:pPr>
+              <w:spacing w:after="0" w:line="240" w:lineRule="auto"/>
+              <w:rPr>
+                <w:rFonts w:ascii="Times New Roman" w:eastAsia="Times New Roman" w:hAnsi="Times New Roman" w:cs="Times New Roman"/>
+                <w:sz w:val="24"/>
+                <w:szCs w:val="24"/>
+                <w:lang w:eastAsia="en-IN"/>
+              </w:rPr>
+            </w:pPr>
+            <w:r>
+              <w:rPr>
+                <w:rFonts w:ascii="Segoe UI Symbol" w:eastAsia="Times New Roman" w:hAnsi="Segoe UI Symbol" w:cs="Segoe UI Symbol"/>
+                <w:sz w:val="24"/>
+                <w:szCs w:val="24"/>
+                <w:lang w:eastAsia="en-IN"/>
+              </w:rPr>
+              <w:t>✅</w:t>
+            </w:r>
+            <w:r>
+              <w:rPr>
+                <w:rFonts w:ascii="Times New Roman" w:eastAsia="Times New Roman" w:hAnsi="Times New Roman" w:cs="Times New Roman"/>
+                <w:sz w:val="24"/>
+                <w:szCs w:val="24"/>
+                <w:lang w:eastAsia="en-IN"/>
+              </w:rPr>
+              <w:t xml:space="preserve"> Yes</w:t>
+            </w:r>
+          </w:p>
+        </w:tc>
+      </w:tr>
+      <w:tr>
+        <w:trPr>
+          <w:tblCellSpacing w:w="15" w:type="dxa"/>
+        </w:trPr>
+        <w:tc>
+          <w:tcPr>
+            <w:tcW w:w="0" w:type="auto"/>
+            <w:vAlign w:val="center"/>
+            <w:hideMark/>
+          </w:tcPr>
+          <w:p>
+            <w:pPr>
+              <w:spacing w:after="0" w:line="240" w:lineRule="auto"/>
+              <w:rPr>
+                <w:rFonts w:ascii="Times New Roman" w:eastAsia="Times New Roman" w:hAnsi="Times New Roman" w:cs="Times New Roman"/>
+                <w:sz w:val="24"/>
+                <w:szCs w:val="24"/>
+                <w:lang w:eastAsia="en-IN"/>
+              </w:rPr>
+            </w:pPr>
+            <w:r>
+              <w:rPr>
+                <w:rFonts w:ascii="Times New Roman" w:eastAsia="Times New Roman" w:hAnsi="Times New Roman" w:cs="Times New Roman"/>
+                <w:sz w:val="24"/>
+                <w:szCs w:val="24"/>
+                <w:lang w:eastAsia="en-IN"/>
+              </w:rPr>
+              <w:t>You need to pass a collection with different types but don’t need to modify it</w:t>
+            </w:r>
+          </w:p>
+        </w:tc>
+        <w:tc>
+          <w:tcPr>
+            <w:tcW w:w="0" w:type="auto"/>
+            <w:vAlign w:val="center"/>
+            <w:hideMark/>
+          </w:tcPr>
+          <w:p>
+            <w:pPr>
+              <w:spacing w:after="0" w:line="240" w:lineRule="auto"/>
+              <w:rPr>
+                <w:rFonts w:ascii="Times New Roman" w:eastAsia="Times New Roman" w:hAnsi="Times New Roman" w:cs="Times New Roman"/>
+                <w:sz w:val="24"/>
+                <w:szCs w:val="24"/>
+                <w:lang w:eastAsia="en-IN"/>
+              </w:rPr>
+            </w:pPr>
+            <w:r>
+              <w:rPr>
+                <w:rFonts w:ascii="Segoe UI Symbol" w:eastAsia="Times New Roman" w:hAnsi="Segoe UI Symbol" w:cs="Segoe UI Symbol"/>
+                <w:sz w:val="24"/>
+                <w:szCs w:val="24"/>
+                <w:lang w:eastAsia="en-IN"/>
+              </w:rPr>
+              <w:t>❌</w:t>
+            </w:r>
+            <w:r>
+              <w:rPr>
+                <w:rFonts w:ascii="Times New Roman" w:eastAsia="Times New Roman" w:hAnsi="Times New Roman" w:cs="Times New Roman"/>
+                <w:sz w:val="24"/>
+                <w:szCs w:val="24"/>
+                <w:lang w:eastAsia="en-IN"/>
+              </w:rPr>
+              <w:t xml:space="preserve"> No</w:t>
+            </w:r>
+          </w:p>
+        </w:tc>
+        <w:tc>
+          <w:tcPr>
+            <w:tcW w:w="0" w:type="auto"/>
+            <w:vAlign w:val="center"/>
+            <w:hideMark/>
+          </w:tcPr>
+          <w:p>
+            <w:pPr>
+              <w:spacing w:after="0" w:line="240" w:lineRule="auto"/>
+              <w:rPr>
+                <w:rFonts w:ascii="Times New Roman" w:eastAsia="Times New Roman" w:hAnsi="Times New Roman" w:cs="Times New Roman"/>
+                <w:sz w:val="24"/>
+                <w:szCs w:val="24"/>
+                <w:lang w:eastAsia="en-IN"/>
+              </w:rPr>
+            </w:pPr>
+            <w:r>
+              <w:rPr>
+                <w:rFonts w:ascii="Segoe UI Symbol" w:eastAsia="Times New Roman" w:hAnsi="Segoe UI Symbol" w:cs="Segoe UI Symbol"/>
+                <w:sz w:val="24"/>
+                <w:szCs w:val="24"/>
+                <w:lang w:eastAsia="en-IN"/>
+              </w:rPr>
+              <w:t>✅</w:t>
+            </w:r>
+            <w:r>
+              <w:rPr>
+                <w:rFonts w:ascii="Times New Roman" w:eastAsia="Times New Roman" w:hAnsi="Times New Roman" w:cs="Times New Roman"/>
+                <w:sz w:val="24"/>
+                <w:szCs w:val="24"/>
+                <w:lang w:eastAsia="en-IN"/>
+              </w:rPr>
+              <w:t xml:space="preserve"> Yes</w:t>
+            </w:r>
+          </w:p>
+        </w:tc>
+      </w:tr>
+      <w:tr>
+        <w:trPr>
+          <w:tblCellSpacing w:w="15" w:type="dxa"/>
+        </w:trPr>
+        <w:tc>
+          <w:tcPr>
+            <w:tcW w:w="0" w:type="auto"/>
+            <w:vAlign w:val="center"/>
+            <w:hideMark/>
+          </w:tcPr>
+          <w:p>
+            <w:pPr>
+              <w:spacing w:after="0" w:line="240" w:lineRule="auto"/>
+              <w:rPr>
+                <w:rFonts w:ascii="Times New Roman" w:eastAsia="Times New Roman" w:hAnsi="Times New Roman" w:cs="Times New Roman"/>
+                <w:sz w:val="24"/>
+                <w:szCs w:val="24"/>
+                <w:lang w:eastAsia="en-IN"/>
+              </w:rPr>
+            </w:pPr>
+            <w:r>
+              <w:rPr>
+                <w:rFonts w:ascii="Times New Roman" w:eastAsia="Times New Roman" w:hAnsi="Times New Roman" w:cs="Times New Roman"/>
+                <w:sz w:val="24"/>
+                <w:szCs w:val="24"/>
+                <w:lang w:eastAsia="en-IN"/>
+              </w:rPr>
+              <w:t>You want to return a value with a specific type</w:t>
+            </w:r>
+          </w:p>
+        </w:tc>
+        <w:tc>
+          <w:tcPr>
+            <w:tcW w:w="0" w:type="auto"/>
+            <w:vAlign w:val="center"/>
+            <w:hideMark/>
+          </w:tcPr>
+          <w:p>
+            <w:pPr>
+              <w:spacing w:after="0" w:line="240" w:lineRule="auto"/>
+              <w:rPr>
+                <w:rFonts w:ascii="Times New Roman" w:eastAsia="Times New Roman" w:hAnsi="Times New Roman" w:cs="Times New Roman"/>
+                <w:sz w:val="24"/>
+                <w:szCs w:val="24"/>
+                <w:lang w:eastAsia="en-IN"/>
+              </w:rPr>
+            </w:pPr>
+            <w:r>
+              <w:rPr>
+                <w:rFonts w:ascii="Segoe UI Symbol" w:eastAsia="Times New Roman" w:hAnsi="Segoe UI Symbol" w:cs="Segoe UI Symbol"/>
+                <w:sz w:val="24"/>
+                <w:szCs w:val="24"/>
+                <w:lang w:eastAsia="en-IN"/>
+              </w:rPr>
+              <w:t>✅</w:t>
+            </w:r>
+            <w:r>
+              <w:rPr>
+                <w:rFonts w:ascii="Times New Roman" w:eastAsia="Times New Roman" w:hAnsi="Times New Roman" w:cs="Times New Roman"/>
+                <w:sz w:val="24"/>
+                <w:szCs w:val="24"/>
+                <w:lang w:eastAsia="en-IN"/>
+              </w:rPr>
+              <w:t xml:space="preserve"> Yes</w:t>
+            </w:r>
+          </w:p>
+        </w:tc>
+        <w:tc>
+          <w:tcPr>
+            <w:tcW w:w="0" w:type="auto"/>
+            <w:vAlign w:val="center"/>
+            <w:hideMark/>
+          </w:tcPr>
+          <w:p>
+            <w:pPr>
+              <w:spacing w:after="0" w:line="240" w:lineRule="auto"/>
+              <w:rPr>
+                <w:rFonts w:ascii="Times New Roman" w:eastAsia="Times New Roman" w:hAnsi="Times New Roman" w:cs="Times New Roman"/>
+                <w:sz w:val="24"/>
+                <w:szCs w:val="24"/>
+                <w:lang w:eastAsia="en-IN"/>
+              </w:rPr>
+            </w:pPr>
+            <w:r>
+              <w:rPr>
+                <w:rFonts w:ascii="Segoe UI Symbol" w:eastAsia="Times New Roman" w:hAnsi="Segoe UI Symbol" w:cs="Segoe UI Symbol"/>
+                <w:sz w:val="24"/>
+                <w:szCs w:val="24"/>
+                <w:lang w:eastAsia="en-IN"/>
+              </w:rPr>
+              <w:t>❌</w:t>
+            </w:r>
+            <w:r>
+              <w:rPr>
+                <w:rFonts w:ascii="Times New Roman" w:eastAsia="Times New Roman" w:hAnsi="Times New Roman" w:cs="Times New Roman"/>
+                <w:sz w:val="24"/>
+                <w:szCs w:val="24"/>
+                <w:lang w:eastAsia="en-IN"/>
+              </w:rPr>
+              <w:t xml:space="preserve"> No</w:t>
+            </w:r>
+          </w:p>
+        </w:tc>
+      </w:tr>
+    </w:tbl>
+    <w:p>
+      <w:pPr>
+        <w:rPr>
+          <w:sz w:val="24"/>
+          <w:lang w:eastAsia="en-IN"/>
+        </w:rPr>
+      </w:pPr>
+    </w:p>
+    <w:p>
+      <w:pPr>
+        <w:spacing w:after="0"/>
         <w:rPr>
           <w:sz w:val="24"/>
           <w:lang w:eastAsia="en-IN"/>
@@ -33962,6 +34658,16 @@
         <w:pStyle w:val="HTMLPreformatted"/>
         <w:shd w:val="clear" w:color="auto" w:fill="1E1F22"/>
         <w:rPr>
+          <w:color w:val="7A7E85"/>
+          <w:sz w:val="22"/>
+        </w:rPr>
+      </w:pPr>
+    </w:p>
+    <w:p>
+      <w:pPr>
+        <w:pStyle w:val="HTMLPreformatted"/>
+        <w:shd w:val="clear" w:color="auto" w:fill="1E1F22"/>
+        <w:rPr>
           <w:color w:val="BCBEC4"/>
           <w:sz w:val="22"/>
         </w:rPr>
@@ -34329,19 +35035,46 @@
     </w:p>
     <w:p>
       <w:pPr>
+        <w:pStyle w:val="HTMLPreformatted"/>
+        <w:shd w:val="clear" w:color="auto" w:fill="1E1F22"/>
+        <w:rPr>
+          <w:color w:val="BCBEC4"/>
+          <w:sz w:val="22"/>
+        </w:rPr>
+      </w:pPr>
+    </w:p>
+    <w:p>
+      <w:pPr>
         <w:rPr>
           <w:color w:val="0070C0"/>
           <w:sz w:val="28"/>
         </w:rPr>
       </w:pPr>
-      <w:r>
+    </w:p>
+    <w:p>
+      <w:pPr>
         <w:rPr>
           <w:color w:val="0070C0"/>
           <w:sz w:val="28"/>
         </w:rPr>
-        <w:lastRenderedPageBreak/>
+      </w:pPr>
+      <w:r>
+        <w:rPr>
+          <w:color w:val="0070C0"/>
+          <w:sz w:val="28"/>
+        </w:rPr>
         <w:t>Bounded wildcard</w:t>
       </w:r>
+    </w:p>
+    <w:p>
+      <w:pPr>
+        <w:pStyle w:val="HTMLPreformatted"/>
+        <w:shd w:val="clear" w:color="auto" w:fill="1E1F22"/>
+        <w:rPr>
+          <w:color w:val="CF8E6D"/>
+          <w:sz w:val="22"/>
+        </w:rPr>
+      </w:pPr>
     </w:p>
     <w:p>
       <w:pPr>
@@ -35037,6 +35770,16 @@
         <w:br/>
         <w:t>}</w:t>
       </w:r>
+    </w:p>
+    <w:p>
+      <w:pPr>
+        <w:pStyle w:val="HTMLPreformatted"/>
+        <w:shd w:val="clear" w:color="auto" w:fill="1E1F22"/>
+        <w:rPr>
+          <w:color w:val="BCBEC4"/>
+          <w:sz w:val="22"/>
+        </w:rPr>
+      </w:pPr>
     </w:p>
     <w:p>
       <w:pPr>
@@ -35132,7 +35875,7 @@
           <w:rPr>
             <w:noProof/>
           </w:rPr>
-          <w:t>7</w:t>
+          <w:t>21</w:t>
         </w:r>
         <w:r>
           <w:rPr>
@@ -36715,6 +37458,119 @@
     </w:lvl>
   </w:abstractNum>
   <w:abstractNum w:abstractNumId="15" w15:restartNumberingAfterBreak="0">
+    <w:nsid w:val="53AE0979"/>
+    <w:multiLevelType w:val="hybridMultilevel"/>
+    <w:tmpl w:val="44DAD87C"/>
+    <w:lvl w:ilvl="0" w:tplc="40090001">
+      <w:start w:val="1"/>
+      <w:numFmt w:val="bullet"/>
+      <w:lvlText w:val=""/>
+      <w:lvlJc w:val="left"/>
+      <w:pPr>
+        <w:ind w:left="720" w:hanging="360"/>
+      </w:pPr>
+      <w:rPr>
+        <w:rFonts w:ascii="Symbol" w:hAnsi="Symbol" w:hint="default"/>
+      </w:rPr>
+    </w:lvl>
+    <w:lvl w:ilvl="1" w:tplc="40090003" w:tentative="1">
+      <w:start w:val="1"/>
+      <w:numFmt w:val="bullet"/>
+      <w:lvlText w:val="o"/>
+      <w:lvlJc w:val="left"/>
+      <w:pPr>
+        <w:ind w:left="1440" w:hanging="360"/>
+      </w:pPr>
+      <w:rPr>
+        <w:rFonts w:ascii="Courier New" w:hAnsi="Courier New" w:cs="Courier New" w:hint="default"/>
+      </w:rPr>
+    </w:lvl>
+    <w:lvl w:ilvl="2" w:tplc="40090005" w:tentative="1">
+      <w:start w:val="1"/>
+      <w:numFmt w:val="bullet"/>
+      <w:lvlText w:val=""/>
+      <w:lvlJc w:val="left"/>
+      <w:pPr>
+        <w:ind w:left="2160" w:hanging="360"/>
+      </w:pPr>
+      <w:rPr>
+        <w:rFonts w:ascii="Wingdings" w:hAnsi="Wingdings" w:hint="default"/>
+      </w:rPr>
+    </w:lvl>
+    <w:lvl w:ilvl="3" w:tplc="40090001" w:tentative="1">
+      <w:start w:val="1"/>
+      <w:numFmt w:val="bullet"/>
+      <w:lvlText w:val=""/>
+      <w:lvlJc w:val="left"/>
+      <w:pPr>
+        <w:ind w:left="2880" w:hanging="360"/>
+      </w:pPr>
+      <w:rPr>
+        <w:rFonts w:ascii="Symbol" w:hAnsi="Symbol" w:hint="default"/>
+      </w:rPr>
+    </w:lvl>
+    <w:lvl w:ilvl="4" w:tplc="40090003" w:tentative="1">
+      <w:start w:val="1"/>
+      <w:numFmt w:val="bullet"/>
+      <w:lvlText w:val="o"/>
+      <w:lvlJc w:val="left"/>
+      <w:pPr>
+        <w:ind w:left="3600" w:hanging="360"/>
+      </w:pPr>
+      <w:rPr>
+        <w:rFonts w:ascii="Courier New" w:hAnsi="Courier New" w:cs="Courier New" w:hint="default"/>
+      </w:rPr>
+    </w:lvl>
+    <w:lvl w:ilvl="5" w:tplc="40090005" w:tentative="1">
+      <w:start w:val="1"/>
+      <w:numFmt w:val="bullet"/>
+      <w:lvlText w:val=""/>
+      <w:lvlJc w:val="left"/>
+      <w:pPr>
+        <w:ind w:left="4320" w:hanging="360"/>
+      </w:pPr>
+      <w:rPr>
+        <w:rFonts w:ascii="Wingdings" w:hAnsi="Wingdings" w:hint="default"/>
+      </w:rPr>
+    </w:lvl>
+    <w:lvl w:ilvl="6" w:tplc="40090001" w:tentative="1">
+      <w:start w:val="1"/>
+      <w:numFmt w:val="bullet"/>
+      <w:lvlText w:val=""/>
+      <w:lvlJc w:val="left"/>
+      <w:pPr>
+        <w:ind w:left="5040" w:hanging="360"/>
+      </w:pPr>
+      <w:rPr>
+        <w:rFonts w:ascii="Symbol" w:hAnsi="Symbol" w:hint="default"/>
+      </w:rPr>
+    </w:lvl>
+    <w:lvl w:ilvl="7" w:tplc="40090003" w:tentative="1">
+      <w:start w:val="1"/>
+      <w:numFmt w:val="bullet"/>
+      <w:lvlText w:val="o"/>
+      <w:lvlJc w:val="left"/>
+      <w:pPr>
+        <w:ind w:left="5760" w:hanging="360"/>
+      </w:pPr>
+      <w:rPr>
+        <w:rFonts w:ascii="Courier New" w:hAnsi="Courier New" w:cs="Courier New" w:hint="default"/>
+      </w:rPr>
+    </w:lvl>
+    <w:lvl w:ilvl="8" w:tplc="40090005" w:tentative="1">
+      <w:start w:val="1"/>
+      <w:numFmt w:val="bullet"/>
+      <w:lvlText w:val=""/>
+      <w:lvlJc w:val="left"/>
+      <w:pPr>
+        <w:ind w:left="6480" w:hanging="360"/>
+      </w:pPr>
+      <w:rPr>
+        <w:rFonts w:ascii="Wingdings" w:hAnsi="Wingdings" w:hint="default"/>
+      </w:rPr>
+    </w:lvl>
+  </w:abstractNum>
+  <w:abstractNum w:abstractNumId="16" w15:restartNumberingAfterBreak="0">
     <w:nsid w:val="540039B8"/>
     <w:multiLevelType w:val="hybridMultilevel"/>
     <w:tmpl w:val="F8EACFB2"/>
@@ -36805,7 +37661,7 @@
       </w:pPr>
     </w:lvl>
   </w:abstractNum>
-  <w:abstractNum w:abstractNumId="16" w15:restartNumberingAfterBreak="0">
+  <w:abstractNum w:abstractNumId="17" w15:restartNumberingAfterBreak="0">
     <w:nsid w:val="5AEE24A4"/>
     <w:multiLevelType w:val="hybridMultilevel"/>
     <w:tmpl w:val="DBFE5AB0"/>
@@ -36896,7 +37752,7 @@
       </w:pPr>
     </w:lvl>
   </w:abstractNum>
-  <w:abstractNum w:abstractNumId="17" w15:restartNumberingAfterBreak="0">
+  <w:abstractNum w:abstractNumId="18" w15:restartNumberingAfterBreak="0">
     <w:nsid w:val="685677D8"/>
     <w:multiLevelType w:val="hybridMultilevel"/>
     <w:tmpl w:val="CCA2EF02"/>
@@ -37009,7 +37865,7 @@
       </w:rPr>
     </w:lvl>
   </w:abstractNum>
-  <w:abstractNum w:abstractNumId="18" w15:restartNumberingAfterBreak="0">
+  <w:abstractNum w:abstractNumId="19" w15:restartNumberingAfterBreak="0">
     <w:nsid w:val="68BF36BB"/>
     <w:multiLevelType w:val="hybridMultilevel"/>
     <w:tmpl w:val="C3FADB44"/>
@@ -37122,7 +37978,7 @@
       </w:rPr>
     </w:lvl>
   </w:abstractNum>
-  <w:abstractNum w:abstractNumId="19" w15:restartNumberingAfterBreak="0">
+  <w:abstractNum w:abstractNumId="20" w15:restartNumberingAfterBreak="0">
     <w:nsid w:val="6DDA1667"/>
     <w:multiLevelType w:val="hybridMultilevel"/>
     <w:tmpl w:val="2B6E616C"/>
@@ -37213,7 +38069,7 @@
       </w:pPr>
     </w:lvl>
   </w:abstractNum>
-  <w:abstractNum w:abstractNumId="20" w15:restartNumberingAfterBreak="0">
+  <w:abstractNum w:abstractNumId="21" w15:restartNumberingAfterBreak="0">
     <w:nsid w:val="6DDB4983"/>
     <w:multiLevelType w:val="hybridMultilevel"/>
     <w:tmpl w:val="E7E6EECE"/>
@@ -37326,7 +38182,7 @@
       </w:rPr>
     </w:lvl>
   </w:abstractNum>
-  <w:abstractNum w:abstractNumId="21" w15:restartNumberingAfterBreak="0">
+  <w:abstractNum w:abstractNumId="22" w15:restartNumberingAfterBreak="0">
     <w:nsid w:val="6EA0491F"/>
     <w:multiLevelType w:val="hybridMultilevel"/>
     <w:tmpl w:val="F73ED214"/>
@@ -37439,7 +38295,7 @@
       </w:rPr>
     </w:lvl>
   </w:abstractNum>
-  <w:abstractNum w:abstractNumId="22" w15:restartNumberingAfterBreak="0">
+  <w:abstractNum w:abstractNumId="23" w15:restartNumberingAfterBreak="0">
     <w:nsid w:val="72934593"/>
     <w:multiLevelType w:val="hybridMultilevel"/>
     <w:tmpl w:val="BBB0F64C"/>
@@ -37552,7 +38408,7 @@
       </w:rPr>
     </w:lvl>
   </w:abstractNum>
-  <w:abstractNum w:abstractNumId="23" w15:restartNumberingAfterBreak="0">
+  <w:abstractNum w:abstractNumId="24" w15:restartNumberingAfterBreak="0">
     <w:nsid w:val="74774F5C"/>
     <w:multiLevelType w:val="hybridMultilevel"/>
     <w:tmpl w:val="4810EC72"/>
@@ -37641,7 +38497,7 @@
       </w:pPr>
     </w:lvl>
   </w:abstractNum>
-  <w:abstractNum w:abstractNumId="24" w15:restartNumberingAfterBreak="0">
+  <w:abstractNum w:abstractNumId="25" w15:restartNumberingAfterBreak="0">
     <w:nsid w:val="74F120E6"/>
     <w:multiLevelType w:val="hybridMultilevel"/>
     <w:tmpl w:val="A1C0D4D6"/>
@@ -37733,7 +38589,7 @@
     </w:lvl>
   </w:abstractNum>
   <w:num w:numId="1">
-    <w:abstractNumId w:val="18"/>
+    <w:abstractNumId w:val="19"/>
   </w:num>
   <w:num w:numId="2">
     <w:abstractNumId w:val="12"/>
@@ -37754,7 +38610,7 @@
     <w:abstractNumId w:val="10"/>
   </w:num>
   <w:num w:numId="8">
-    <w:abstractNumId w:val="23"/>
+    <w:abstractNumId w:val="24"/>
   </w:num>
   <w:num w:numId="9">
     <w:abstractNumId w:val="8"/>
@@ -37763,31 +38619,31 @@
     <w:abstractNumId w:val="11"/>
   </w:num>
   <w:num w:numId="11">
+    <w:abstractNumId w:val="21"/>
+  </w:num>
+  <w:num w:numId="12">
     <w:abstractNumId w:val="20"/>
   </w:num>
-  <w:num w:numId="12">
-    <w:abstractNumId w:val="19"/>
-  </w:num>
   <w:num w:numId="13">
-    <w:abstractNumId w:val="16"/>
+    <w:abstractNumId w:val="17"/>
   </w:num>
   <w:num w:numId="14">
-    <w:abstractNumId w:val="15"/>
+    <w:abstractNumId w:val="16"/>
   </w:num>
   <w:num w:numId="15">
     <w:abstractNumId w:val="7"/>
   </w:num>
   <w:num w:numId="16">
-    <w:abstractNumId w:val="21"/>
+    <w:abstractNumId w:val="22"/>
   </w:num>
   <w:num w:numId="17">
-    <w:abstractNumId w:val="24"/>
+    <w:abstractNumId w:val="25"/>
   </w:num>
   <w:num w:numId="18">
-    <w:abstractNumId w:val="17"/>
+    <w:abstractNumId w:val="18"/>
   </w:num>
   <w:num w:numId="19">
-    <w:abstractNumId w:val="22"/>
+    <w:abstractNumId w:val="23"/>
   </w:num>
   <w:num w:numId="20">
     <w:abstractNumId w:val="2"/>
@@ -37806,6 +38662,9 @@
   </w:num>
   <w:num w:numId="25">
     <w:abstractNumId w:val="0"/>
+  </w:num>
+  <w:num w:numId="26">
+    <w:abstractNumId w:val="15"/>
   </w:num>
   <w:numIdMacAtCleanup w:val="24"/>
 </w:numbering>
@@ -38970,7 +39829,7 @@
 </file>
 
 <file path=customXml/itemProps1.xml><?xml version="1.0" encoding="utf-8"?>
-<ds:datastoreItem xmlns:ds="http://schemas.openxmlformats.org/officeDocument/2006/customXml" ds:itemID="{8C32E10A-29B4-4851-97F8-8B72187F7DE6}">
+<ds:datastoreItem xmlns:ds="http://schemas.openxmlformats.org/officeDocument/2006/customXml" ds:itemID="{CD061ECB-4DD8-4272-915F-80A0ABC1E374}">
   <ds:schemaRefs>
     <ds:schemaRef ds:uri="http://schemas.openxmlformats.org/officeDocument/2006/bibliography"/>
   </ds:schemaRefs>

</xml_diff>